<commit_message>
bash - shortcut - log generation on desktop
</commit_message>
<xml_diff>
--- a/pi.docx
+++ b/pi.docx
@@ -99,8 +99,6 @@
               </w:rPr>
               <w:t>pi262202</w:t>
             </w:r>
-            <w:bookmarkStart w:id="0" w:name="_GoBack"/>
-            <w:bookmarkEnd w:id="0"/>
           </w:p>
         </w:tc>
       </w:tr>
@@ -916,6 +914,74 @@
     </w:p>
     <w:p>
       <w:pPr>
+        <w:spacing w:after="0"/>
+        <w:contextualSpacing/>
+        <w:rPr>
+          <w:rFonts w:ascii="Monaco" w:hAnsi="Monaco"/>
+          <w:color w:val="383838"/>
+          <w:sz w:val="20"/>
+          <w:szCs w:val="20"/>
+          <w:shd w:val="clear" w:color="auto" w:fill="F7F7F7"/>
+          <w:lang w:val="fr-FR"/>
+        </w:rPr>
+      </w:pPr>
+      <w:hyperlink r:id="rId7" w:history="1">
+        <w:r>
+          <w:rPr>
+            <w:rStyle w:val="Hyperlink"/>
+            <w:rFonts w:ascii="Monaco" w:hAnsi="Monaco"/>
+            <w:sz w:val="20"/>
+            <w:szCs w:val="20"/>
+            <w:shd w:val="clear" w:color="auto" w:fill="F7F7F7"/>
+            <w:lang w:val="fr-FR"/>
+          </w:rPr>
+          <w:t>https://www.youtube.com/watch?v=SbKkR57wpcY</w:t>
+        </w:r>
+      </w:hyperlink>
+      <w:r>
+        <w:rPr>
+          <w:rFonts w:ascii="Monaco" w:hAnsi="Monaco"/>
+          <w:color w:val="383838"/>
+          <w:sz w:val="20"/>
+          <w:szCs w:val="20"/>
+          <w:shd w:val="clear" w:color="auto" w:fill="F7F7F7"/>
+          <w:lang w:val="fr-FR"/>
+        </w:rPr>
+        <w:t xml:space="preserve"> </w:t>
+      </w:r>
+      <w:bookmarkStart w:id="0" w:name="_GoBack"/>
+      <w:bookmarkEnd w:id="0"/>
+    </w:p>
+    <w:p>
+      <w:pPr>
+        <w:spacing w:after="0"/>
+        <w:contextualSpacing/>
+        <w:rPr>
+          <w:rFonts w:ascii="Monaco" w:hAnsi="Monaco"/>
+          <w:color w:val="383838"/>
+          <w:sz w:val="20"/>
+          <w:szCs w:val="20"/>
+          <w:shd w:val="clear" w:color="auto" w:fill="F7F7F7"/>
+          <w:lang w:val="fr-FR"/>
+        </w:rPr>
+      </w:pPr>
+    </w:p>
+    <w:p>
+      <w:pPr>
+        <w:spacing w:after="0"/>
+        <w:contextualSpacing/>
+        <w:rPr>
+          <w:rFonts w:ascii="Monaco" w:hAnsi="Monaco"/>
+          <w:color w:val="383838"/>
+          <w:sz w:val="20"/>
+          <w:szCs w:val="20"/>
+          <w:shd w:val="clear" w:color="auto" w:fill="F7F7F7"/>
+          <w:lang w:val="fr-FR"/>
+        </w:rPr>
+      </w:pPr>
+    </w:p>
+    <w:p>
+      <w:pPr>
         <w:contextualSpacing/>
         <w:rPr>
           <w:b/>
@@ -1797,7 +1863,6 @@
           <w:b/>
           <w:lang w:val="fr-FR"/>
         </w:rPr>
-        <w:lastRenderedPageBreak/>
         <w:t>Confiscation du noyau</w:t>
       </w:r>
       <w:r>
@@ -1865,7 +1930,7 @@
           <w:lang w:val="fr-FR"/>
         </w:rPr>
       </w:pPr>
-      <w:hyperlink r:id="rId7" w:history="1">
+      <w:hyperlink r:id="rId8" w:history="1">
         <w:r>
           <w:rPr>
             <w:rStyle w:val="Hyperlink"/>
@@ -2400,7 +2465,7 @@
         </w:rPr>
         <w:t xml:space="preserve"> clone </w:t>
       </w:r>
-      <w:hyperlink r:id="rId8" w:history="1">
+      <w:hyperlink r:id="rId9" w:history="1">
         <w:r>
           <w:rPr>
             <w:rStyle w:val="Hyperlink"/>
@@ -2461,7 +2526,7 @@
       <w:r>
         <w:t xml:space="preserve"> </w:t>
       </w:r>
-      <w:hyperlink r:id="rId9" w:history="1">
+      <w:hyperlink r:id="rId10" w:history="1">
         <w:r>
           <w:rPr>
             <w:rStyle w:val="Hyperlink"/>
@@ -2507,7 +2572,7 @@
       <w:r>
         <w:t xml:space="preserve">global user.name </w:t>
       </w:r>
-      <w:hyperlink r:id="rId10" w:history="1">
+      <w:hyperlink r:id="rId11" w:history="1">
         <w:proofErr w:type="spellStart"/>
         <w:r>
           <w:t>VegLe</w:t>
@@ -2758,6 +2823,7 @@
         </w:numPr>
       </w:pPr>
       <w:r>
+        <w:lastRenderedPageBreak/>
         <w:t xml:space="preserve">cd </w:t>
       </w:r>
       <w:proofErr w:type="spellStart"/>
@@ -2809,7 +2875,6 @@
         </w:numPr>
       </w:pPr>
       <w:r>
-        <w:lastRenderedPageBreak/>
         <w:t>./build</w:t>
       </w:r>
     </w:p>
@@ -3623,7 +3688,7 @@
           <w:lang w:val="en-GB" w:eastAsia="en-GB"/>
         </w:rPr>
       </w:pPr>
-      <w:hyperlink r:id="rId11" w:history="1">
+      <w:hyperlink r:id="rId12" w:history="1">
         <w:r>
           <w:rPr>
             <w:rStyle w:val="Hyperlink"/>
@@ -3701,7 +3766,7 @@
                     </pic:cNvPicPr>
                   </pic:nvPicPr>
                   <pic:blipFill>
-                    <a:blip r:embed="rId12">
+                    <a:blip r:embed="rId13">
                       <a:extLst>
                         <a:ext uri="{28A0092B-C50C-407E-A947-70E740481C1C}">
                           <a14:useLocalDpi xmlns:a14="http://schemas.microsoft.com/office/drawing/2010/main" val="0"/>

</xml_diff>